<commit_message>
Supposedly staging, commiting and pushing my files
</commit_message>
<xml_diff>
--- a/Databases/filmflix/Python Project Brief Feb 2024.docx
+++ b/Databases/filmflix/Python Project Brief Feb 2024.docx
@@ -1019,51 +1019,6 @@
           <w:rFonts w:ascii="Calibri" w:hAnsi="Calibri" w:cs="Calibri"/>
         </w:rPr>
       </w:pPr>
-      <w:r>
-        <w:rPr>
-          <w:rFonts w:ascii="Calibri" w:hAnsi="Calibri" w:cs="Calibri"/>
-        </w:rPr>
-        <w:t>85, 92, 101, 110, 123, 130, 142, 155, 162, 169, 174, 80, 88, 95, 103, 112, 120, 132, 145, 158, 165, 170, 82, 90, 98, 107, 115, 125, 135, 148, 152, 160, 172, 177, 84, 93, 99</w:t>
-      </w:r>
-    </w:p>
-    <w:p>
-      <w:pPr>
-        <w:pStyle w:val="Normal1"/>
-        <w:jc w:val="both"/>
-        <w:rPr>
-          <w:rFonts w:ascii="Calibri" w:hAnsi="Calibri" w:cs="Calibri"/>
-        </w:rPr>
-      </w:pPr>
-    </w:p>
-    <w:p>
-      <w:pPr>
-        <w:pStyle w:val="Normal1"/>
-        <w:jc w:val="both"/>
-        <w:rPr>
-          <w:rFonts w:ascii="Calibri" w:hAnsi="Calibri" w:cs="Calibri"/>
-        </w:rPr>
-      </w:pPr>
-      <w:r>
-        <w:rPr>
-          <w:rFonts w:ascii="Calibri" w:hAnsi="Calibri" w:cs="Calibri"/>
-        </w:rPr>
-        <w:lastRenderedPageBreak/>
-        <w:t xml:space="preserve">5 stars - This movie was amazing, highly </w:t>
-      </w:r>
-      <w:proofErr w:type="gramStart"/>
-      <w:r>
-        <w:rPr>
-          <w:rFonts w:ascii="Calibri" w:hAnsi="Calibri" w:cs="Calibri"/>
-        </w:rPr>
-        <w:t>recommend!,</w:t>
-      </w:r>
-      <w:proofErr w:type="gramEnd"/>
-      <w:r>
-        <w:rPr>
-          <w:rFonts w:ascii="Calibri" w:hAnsi="Calibri" w:cs="Calibri"/>
-        </w:rPr>
-        <w:t xml:space="preserve"> 4 stars - A solid film with great performances, 3 stars - Decent movie, worth a watch, 2 stars - Disappointing, could have been better, 1 star - Terrible, do not waste your time</w:t>
-      </w:r>
     </w:p>
     <w:sectPr>
       <w:headerReference w:type="even" r:id="rId10"/>
@@ -2759,6 +2714,15 @@
 </file>
 
 <file path=customXml/item1.xml><?xml version="1.0" encoding="utf-8"?>
+<?mso-contentType ?>
+<FormTemplates xmlns="http://schemas.microsoft.com/sharepoint/v3/contenttype/forms">
+  <Display>DocumentLibraryForm</Display>
+  <Edit>DocumentLibraryForm</Edit>
+  <New>DocumentLibraryForm</New>
+</FormTemplates>
+</file>
+
+<file path=customXml/item2.xml><?xml version="1.0" encoding="utf-8"?>
 <p:properties xmlns:p="http://schemas.microsoft.com/office/2006/metadata/properties" xmlns:xsi="http://www.w3.org/2001/XMLSchema-instance" xmlns:pc="http://schemas.microsoft.com/office/infopath/2007/PartnerControls">
   <documentManagement>
     <lcf76f155ced4ddcb4097134ff3c332f xmlns="22d21bda-8bc2-4af6-92c2-27787ed72413">
@@ -2775,15 +2739,6 @@
     <MediaLengthInSeconds xmlns="22d21bda-8bc2-4af6-92c2-27787ed72413" xsi:nil="true"/>
   </documentManagement>
 </p:properties>
-</file>
-
-<file path=customXml/item2.xml><?xml version="1.0" encoding="utf-8"?>
-<?mso-contentType ?>
-<FormTemplates xmlns="http://schemas.microsoft.com/sharepoint/v3/contenttype/forms">
-  <Display>DocumentLibraryForm</Display>
-  <Edit>DocumentLibraryForm</Edit>
-  <New>DocumentLibraryForm</New>
-</FormTemplates>
 </file>
 
 <file path=customXml/item3.xml><?xml version="1.0" encoding="utf-8"?>
@@ -3016,20 +2971,20 @@
 </file>
 
 <file path=customXml/itemProps1.xml><?xml version="1.0" encoding="utf-8"?>
+<ds:datastoreItem xmlns:ds="http://schemas.openxmlformats.org/officeDocument/2006/customXml" ds:itemID="{28E1AB09-8CFF-4B06-91D6-9122D8EB8CE9}">
+  <ds:schemaRefs>
+    <ds:schemaRef ds:uri="http://schemas.microsoft.com/sharepoint/v3/contenttype/forms"/>
+  </ds:schemaRefs>
+</ds:datastoreItem>
+</file>
+
+<file path=customXml/itemProps2.xml><?xml version="1.0" encoding="utf-8"?>
 <ds:datastoreItem xmlns:ds="http://schemas.openxmlformats.org/officeDocument/2006/customXml" ds:itemID="{E2E760B3-F69E-4BD7-AE45-7406CAA6E4F3}">
   <ds:schemaRefs>
     <ds:schemaRef ds:uri="http://schemas.microsoft.com/office/2006/metadata/properties"/>
     <ds:schemaRef ds:uri="http://schemas.microsoft.com/office/infopath/2007/PartnerControls"/>
     <ds:schemaRef ds:uri="22d21bda-8bc2-4af6-92c2-27787ed72413"/>
     <ds:schemaRef ds:uri="92dcbef8-0659-48af-a874-71d835e2c947"/>
-  </ds:schemaRefs>
-</ds:datastoreItem>
-</file>
-
-<file path=customXml/itemProps2.xml><?xml version="1.0" encoding="utf-8"?>
-<ds:datastoreItem xmlns:ds="http://schemas.openxmlformats.org/officeDocument/2006/customXml" ds:itemID="{28E1AB09-8CFF-4B06-91D6-9122D8EB8CE9}">
-  <ds:schemaRefs>
-    <ds:schemaRef ds:uri="http://schemas.microsoft.com/sharepoint/v3/contenttype/forms"/>
   </ds:schemaRefs>
 </ds:datastoreItem>
 </file>

</xml_diff>